<commit_message>
Jannis Initialisierung des Jannis Pflichtenheftes branch
</commit_message>
<xml_diff>
--- a/Pflichtenheft.docx
+++ b/Pflichtenheft.docx
@@ -16,7 +16,15 @@
     </w:p>
     <w:p>
       <w:r>
-        <w:t>Ziel des Projektes ist das Erstellen eines CRM-System-Prototypen. Das System soll es Anwendern ermöglichen</w:t>
+        <w:t xml:space="preserve">Ziel des Projektes ist das Erstellen eines CRM-System-Prototypen. Das System soll es Anwendern ermöglichen </w:t>
+      </w:r>
+      <w:proofErr w:type="spellStart"/>
+      <w:r>
+        <w:t>Bla</w:t>
+      </w:r>
+      <w:proofErr w:type="spellEnd"/>
+      <w:r>
+        <w:t xml:space="preserve"> Fasel Jannis</w:t>
       </w:r>
     </w:p>
     <w:p>

</xml_diff>